<commit_message>
Did version 3 of Assignment 4
Submitted
</commit_message>
<xml_diff>
--- a/Notes/5 Preserving Context with Power Query/Chapter 5 Notes.docx
+++ b/Notes/5 Preserving Context with Power Query/Chapter 5 Notes.docx
@@ -92,11 +92,21 @@
           <w:lang w:val="en-US"/>
         </w:rPr>
       </w:pPr>
-      <w:r>
-        <w:rPr>
-          <w:lang w:val="en-US"/>
-        </w:rPr>
-        <w:t>Lets import the accessories file by doing to data &gt; get data &gt; file &gt; worksheet &gt; accessories</w:t>
+      <w:proofErr w:type="spellStart"/>
+      <w:proofErr w:type="gramStart"/>
+      <w:r>
+        <w:rPr>
+          <w:lang w:val="en-US"/>
+        </w:rPr>
+        <w:t>Lets</w:t>
+      </w:r>
+      <w:proofErr w:type="spellEnd"/>
+      <w:proofErr w:type="gramEnd"/>
+      <w:r>
+        <w:rPr>
+          <w:lang w:val="en-US"/>
+        </w:rPr>
+        <w:t xml:space="preserve"> import the accessories file by doing to data &gt; get data &gt; file &gt; worksheet &gt; accessories</w:t>
       </w:r>
     </w:p>
     <w:p>
@@ -258,8 +268,16 @@
         <w:rPr>
           <w:lang w:val="en-US"/>
         </w:rPr>
-        <w:t>Append Queries &gt; Append as new then make the first one bike and the second one accessories</w:t>
-      </w:r>
+        <w:t xml:space="preserve">Append Queries &gt; Append as new then make the first one bike and the second one </w:t>
+      </w:r>
+      <w:proofErr w:type="gramStart"/>
+      <w:r>
+        <w:rPr>
+          <w:lang w:val="en-US"/>
+        </w:rPr>
+        <w:t>accessories</w:t>
+      </w:r>
+      <w:proofErr w:type="gramEnd"/>
     </w:p>
     <w:p>
       <w:pPr>
@@ -449,11 +467,33 @@
           <w:lang w:val="en-US"/>
         </w:rPr>
       </w:pPr>
-      <w:r>
-        <w:rPr>
-          <w:lang w:val="en-US"/>
-        </w:rPr>
-        <w:t>However if we have many files like this this can cause a problem. So we will look next into how to do this automatically with many files.</w:t>
+      <w:proofErr w:type="gramStart"/>
+      <w:r>
+        <w:rPr>
+          <w:lang w:val="en-US"/>
+        </w:rPr>
+        <w:t>However</w:t>
+      </w:r>
+      <w:proofErr w:type="gramEnd"/>
+      <w:r>
+        <w:rPr>
+          <w:lang w:val="en-US"/>
+        </w:rPr>
+        <w:t xml:space="preserve"> if we have many files like this this can cause a problem. </w:t>
+      </w:r>
+      <w:proofErr w:type="gramStart"/>
+      <w:r>
+        <w:rPr>
+          <w:lang w:val="en-US"/>
+        </w:rPr>
+        <w:t>So</w:t>
+      </w:r>
+      <w:proofErr w:type="gramEnd"/>
+      <w:r>
+        <w:rPr>
+          <w:lang w:val="en-US"/>
+        </w:rPr>
+        <w:t xml:space="preserve"> we will look next into how to do this automatically with many files.</w:t>
       </w:r>
     </w:p>
     <w:p>
@@ -631,7 +671,21 @@
         <w:rPr>
           <w:lang w:val="en-US"/>
         </w:rPr>
-        <w:t>Promote First Row As Headers</w:t>
+        <w:t xml:space="preserve">Promote First Row </w:t>
+      </w:r>
+      <w:proofErr w:type="gramStart"/>
+      <w:r>
+        <w:rPr>
+          <w:lang w:val="en-US"/>
+        </w:rPr>
+        <w:t>As</w:t>
+      </w:r>
+      <w:proofErr w:type="gramEnd"/>
+      <w:r>
+        <w:rPr>
+          <w:lang w:val="en-US"/>
+        </w:rPr>
+        <w:t xml:space="preserve"> Headers</w:t>
       </w:r>
     </w:p>
     <w:p>
@@ -712,7 +766,6 @@
         <w:rPr>
           <w:lang w:val="en-US"/>
         </w:rPr>
-        <w:lastRenderedPageBreak/>
         <w:t>E5-2 – Keeping Titles Using Drill Down</w:t>
       </w:r>
     </w:p>
@@ -772,6 +825,7 @@
       </w:pPr>
       <w:r>
         <w:rPr>
+          <w:noProof/>
           <w:lang w:val="en-US"/>
         </w:rPr>
         <w:drawing>
@@ -826,7 +880,21 @@
         <w:rPr>
           <w:lang w:val="en-US"/>
         </w:rPr>
-        <w:t>Imagine your dealing with a file like this that has a weird title and spaces and not just the table</w:t>
+        <w:t xml:space="preserve">Imagine </w:t>
+      </w:r>
+      <w:proofErr w:type="spellStart"/>
+      <w:r>
+        <w:rPr>
+          <w:lang w:val="en-US"/>
+        </w:rPr>
+        <w:t>your</w:t>
+      </w:r>
+      <w:proofErr w:type="spellEnd"/>
+      <w:r>
+        <w:rPr>
+          <w:lang w:val="en-US"/>
+        </w:rPr>
+        <w:t xml:space="preserve"> dealing with a file like this that has a weird title and spaces and not just the table</w:t>
       </w:r>
     </w:p>
     <w:p>
@@ -899,7 +967,6 @@
         <w:rPr>
           <w:lang w:val="en-US"/>
         </w:rPr>
-        <w:lastRenderedPageBreak/>
         <w:t>Go to Data&gt; get data &gt; from file &gt; from workbook &gt; bikes</w:t>
       </w:r>
     </w:p>
@@ -954,7 +1021,21 @@
         <w:rPr>
           <w:lang w:val="en-US"/>
         </w:rPr>
-        <w:t>Then go to Home tab &gt; remove rows &gt; remove blank rows</w:t>
+        <w:t xml:space="preserve">Then go to </w:t>
+      </w:r>
+      <w:proofErr w:type="gramStart"/>
+      <w:r>
+        <w:rPr>
+          <w:lang w:val="en-US"/>
+        </w:rPr>
+        <w:t>Home</w:t>
+      </w:r>
+      <w:proofErr w:type="gramEnd"/>
+      <w:r>
+        <w:rPr>
+          <w:lang w:val="en-US"/>
+        </w:rPr>
+        <w:t xml:space="preserve"> tab &gt; remove rows &gt; remove blank rows</w:t>
       </w:r>
     </w:p>
     <w:p>
@@ -1061,6 +1142,27 @@
     </w:p>
     <w:p>
       <w:pPr>
+        <w:rPr>
+          <w:lang w:val="en-US"/>
+        </w:rPr>
+      </w:pPr>
+      <w:proofErr w:type="gramStart"/>
+      <w:r>
+        <w:rPr>
+          <w:lang w:val="en-US"/>
+        </w:rPr>
+        <w:t>#”Removed</w:t>
+      </w:r>
+      <w:proofErr w:type="gramEnd"/>
+      <w:r>
+        <w:rPr>
+          <w:lang w:val="en-US"/>
+        </w:rPr>
+        <w:t xml:space="preserve"> Blank Rows”{0}[Column1]</w:t>
+      </w:r>
+    </w:p>
+    <w:p>
+      <w:pPr>
         <w:pStyle w:val="ListParagraph"/>
         <w:numPr>
           <w:ilvl w:val="0"/>
@@ -1112,11 +1214,33 @@
         </w:rPr>
         <w:t xml:space="preserve">Click on the step Removed Blank Rows then click, </w:t>
       </w:r>
-      <w:r>
-        <w:rPr>
-          <w:lang w:val="en-US"/>
-        </w:rPr>
-        <w:t>Click on the fx icon in the formula bar this new step should be after the Extract title so then we can skip that step and reference when the worksheet did display properly.</w:t>
+      <w:proofErr w:type="gramStart"/>
+      <w:r>
+        <w:rPr>
+          <w:lang w:val="en-US"/>
+        </w:rPr>
+        <w:t>Click</w:t>
+      </w:r>
+      <w:proofErr w:type="gramEnd"/>
+      <w:r>
+        <w:rPr>
+          <w:lang w:val="en-US"/>
+        </w:rPr>
+        <w:t xml:space="preserve"> on the </w:t>
+      </w:r>
+      <w:proofErr w:type="spellStart"/>
+      <w:r>
+        <w:rPr>
+          <w:lang w:val="en-US"/>
+        </w:rPr>
+        <w:t>fx</w:t>
+      </w:r>
+      <w:proofErr w:type="spellEnd"/>
+      <w:r>
+        <w:rPr>
+          <w:lang w:val="en-US"/>
+        </w:rPr>
+        <w:t xml:space="preserve"> icon in the formula bar this new step should be after the Extract title so then we can skip that step and reference when the worksheet did display properly.</w:t>
       </w:r>
     </w:p>
     <w:p>
@@ -1134,7 +1258,21 @@
         <w:rPr>
           <w:lang w:val="en-US"/>
         </w:rPr>
-        <w:t xml:space="preserve">In the new step in the formula bar you can type in </w:t>
+        <w:t xml:space="preserve">In the new step in the formula </w:t>
+      </w:r>
+      <w:proofErr w:type="gramStart"/>
+      <w:r>
+        <w:rPr>
+          <w:lang w:val="en-US"/>
+        </w:rPr>
+        <w:t>bar</w:t>
+      </w:r>
+      <w:proofErr w:type="gramEnd"/>
+      <w:r>
+        <w:rPr>
+          <w:lang w:val="en-US"/>
+        </w:rPr>
+        <w:t xml:space="preserve"> you can type in </w:t>
       </w:r>
     </w:p>
     <w:p>
@@ -1225,7 +1363,21 @@
         <w:rPr>
           <w:lang w:val="en-US"/>
         </w:rPr>
-        <w:t>Now we will remove the first row. Go to Home tab &gt; remove rows &gt; remove top rows   (and just type in the number 1 to remove only 1 row)</w:t>
+        <w:t>Now we will remove the first row. Go to Home tab &gt; remove rows &gt; remove top rows</w:t>
+      </w:r>
+      <w:proofErr w:type="gramStart"/>
+      <w:r>
+        <w:rPr>
+          <w:lang w:val="en-US"/>
+        </w:rPr>
+        <w:t xml:space="preserve">   (</w:t>
+      </w:r>
+      <w:proofErr w:type="gramEnd"/>
+      <w:r>
+        <w:rPr>
+          <w:lang w:val="en-US"/>
+        </w:rPr>
+        <w:t>and just type in the number 1 to remove only 1 row)</w:t>
       </w:r>
     </w:p>
     <w:p>
@@ -1243,7 +1395,21 @@
         <w:rPr>
           <w:lang w:val="en-US"/>
         </w:rPr>
-        <w:t>Then we will  transform &gt; promote first row as headers</w:t>
+        <w:t xml:space="preserve">Then we </w:t>
+      </w:r>
+      <w:proofErr w:type="gramStart"/>
+      <w:r>
+        <w:rPr>
+          <w:lang w:val="en-US"/>
+        </w:rPr>
+        <w:t>will  transform</w:t>
+      </w:r>
+      <w:proofErr w:type="gramEnd"/>
+      <w:r>
+        <w:rPr>
+          <w:lang w:val="en-US"/>
+        </w:rPr>
+        <w:t xml:space="preserve"> &gt; promote first row as headers</w:t>
       </w:r>
     </w:p>
     <w:p>
@@ -1439,13 +1605,6 @@
           <w:lang w:val="en-US"/>
         </w:rPr>
       </w:pPr>
-    </w:p>
-    <w:p>
-      <w:pPr>
-        <w:rPr>
-          <w:lang w:val="en-US"/>
-        </w:rPr>
-      </w:pPr>
       <w:r>
         <w:rPr>
           <w:lang w:val="en-US"/>
@@ -1464,7 +1623,6 @@
         <w:rPr>
           <w:lang w:val="en-US"/>
         </w:rPr>
-        <w:lastRenderedPageBreak/>
         <w:t xml:space="preserve">E5-3 </w:t>
       </w:r>
       <w:r>
@@ -1530,6 +1688,7 @@
       </w:pPr>
       <w:r>
         <w:rPr>
+          <w:noProof/>
           <w:lang w:val="en-US"/>
         </w:rPr>
         <w:drawing>
@@ -1760,7 +1919,37 @@
         <w:rPr>
           <w:lang w:val="en-US"/>
         </w:rPr>
-        <w:t>Now we want to add a extra step to skip it. Add a new custom by clicking the fx in the formula bar. This step should be after the Title step</w:t>
+        <w:t xml:space="preserve">Now we want to add </w:t>
+      </w:r>
+      <w:proofErr w:type="spellStart"/>
+      <w:proofErr w:type="gramStart"/>
+      <w:r>
+        <w:rPr>
+          <w:lang w:val="en-US"/>
+        </w:rPr>
+        <w:t>a</w:t>
+      </w:r>
+      <w:proofErr w:type="spellEnd"/>
+      <w:proofErr w:type="gramEnd"/>
+      <w:r>
+        <w:rPr>
+          <w:lang w:val="en-US"/>
+        </w:rPr>
+        <w:t xml:space="preserve"> extra step to skip it. Add a new custom by clicking the </w:t>
+      </w:r>
+      <w:proofErr w:type="spellStart"/>
+      <w:r>
+        <w:rPr>
+          <w:lang w:val="en-US"/>
+        </w:rPr>
+        <w:t>fx</w:t>
+      </w:r>
+      <w:proofErr w:type="spellEnd"/>
+      <w:r>
+        <w:rPr>
+          <w:lang w:val="en-US"/>
+        </w:rPr>
+        <w:t xml:space="preserve"> in the formula bar. This step should be after the Title step</w:t>
       </w:r>
     </w:p>
     <w:p>
@@ -1796,8 +1985,21 @@
         <w:rPr>
           <w:lang w:val="en-US"/>
         </w:rPr>
-        <w:lastRenderedPageBreak/>
-        <w:t>Now in the new fx make reference to the Removed Blank Rows</w:t>
+        <w:t xml:space="preserve">Now in the new </w:t>
+      </w:r>
+      <w:proofErr w:type="spellStart"/>
+      <w:r>
+        <w:rPr>
+          <w:lang w:val="en-US"/>
+        </w:rPr>
+        <w:t>fx</w:t>
+      </w:r>
+      <w:proofErr w:type="spellEnd"/>
+      <w:r>
+        <w:rPr>
+          <w:lang w:val="en-US"/>
+        </w:rPr>
+        <w:t xml:space="preserve"> make reference to the Removed Blank Rows</w:t>
       </w:r>
     </w:p>
     <w:p>
@@ -2042,25 +2244,39 @@
         <w:rPr>
           <w:lang w:val="en-US"/>
         </w:rPr>
-        <w:lastRenderedPageBreak/>
-        <w:t>E5-4 – Preserving Titles From Sheets in Same File</w:t>
-      </w:r>
-    </w:p>
-    <w:p>
-      <w:pPr>
-        <w:rPr>
-          <w:lang w:val="en-US"/>
-        </w:rPr>
-      </w:pPr>
-    </w:p>
-    <w:p>
-      <w:pPr>
-        <w:rPr>
-          <w:lang w:val="en-US"/>
-        </w:rPr>
-      </w:pPr>
-      <w:r>
-        <w:rPr>
+        <w:t xml:space="preserve">E5-4 – Preserving Titles </w:t>
+      </w:r>
+      <w:proofErr w:type="gramStart"/>
+      <w:r>
+        <w:rPr>
+          <w:lang w:val="en-US"/>
+        </w:rPr>
+        <w:t>From</w:t>
+      </w:r>
+      <w:proofErr w:type="gramEnd"/>
+      <w:r>
+        <w:rPr>
+          <w:lang w:val="en-US"/>
+        </w:rPr>
+        <w:t xml:space="preserve"> Sheets in Same File</w:t>
+      </w:r>
+    </w:p>
+    <w:p>
+      <w:pPr>
+        <w:rPr>
+          <w:lang w:val="en-US"/>
+        </w:rPr>
+      </w:pPr>
+    </w:p>
+    <w:p>
+      <w:pPr>
+        <w:rPr>
+          <w:lang w:val="en-US"/>
+        </w:rPr>
+      </w:pPr>
+      <w:r>
+        <w:rPr>
+          <w:noProof/>
           <w:lang w:val="en-US"/>
         </w:rPr>
         <w:drawing>
@@ -2309,8 +2525,16 @@
         <w:rPr>
           <w:lang w:val="en-US"/>
         </w:rPr>
-        <w:t>Call this column IsTitle</w:t>
-      </w:r>
+        <w:t xml:space="preserve">Call this column </w:t>
+      </w:r>
+      <w:proofErr w:type="spellStart"/>
+      <w:r>
+        <w:rPr>
+          <w:lang w:val="en-US"/>
+        </w:rPr>
+        <w:t>IsTitle</w:t>
+      </w:r>
+      <w:proofErr w:type="spellEnd"/>
     </w:p>
     <w:p>
       <w:pPr>
@@ -2341,7 +2565,6 @@
           <w:noProof/>
           <w:lang w:val="en-US"/>
         </w:rPr>
-        <w:lastRenderedPageBreak/>
         <w:drawing>
           <wp:inline distT="0" distB="0" distL="0" distR="0" wp14:anchorId="1EC7D544" wp14:editId="25656041">
             <wp:extent cx="6071495" cy="2941092"/>
@@ -2407,7 +2630,21 @@
         <w:rPr>
           <w:lang w:val="en-US"/>
         </w:rPr>
-        <w:t>. Only If all 5 are nulls then it will indicate it is a title. Then click ok</w:t>
+        <w:t xml:space="preserve">. Only If all 5 are </w:t>
+      </w:r>
+      <w:proofErr w:type="gramStart"/>
+      <w:r>
+        <w:rPr>
+          <w:lang w:val="en-US"/>
+        </w:rPr>
+        <w:t>nulls</w:t>
+      </w:r>
+      <w:proofErr w:type="gramEnd"/>
+      <w:r>
+        <w:rPr>
+          <w:lang w:val="en-US"/>
+        </w:rPr>
+        <w:t xml:space="preserve"> then it will indicate it is a title. Then click ok</w:t>
       </w:r>
     </w:p>
     <w:p>
@@ -2461,7 +2698,21 @@
         <w:rPr>
           <w:lang w:val="en-US"/>
         </w:rPr>
-        <w:t>Then if IsTitle = 1 then select Column Data.Column1 else make it a null</w:t>
+        <w:t xml:space="preserve">Then if </w:t>
+      </w:r>
+      <w:proofErr w:type="spellStart"/>
+      <w:r>
+        <w:rPr>
+          <w:lang w:val="en-US"/>
+        </w:rPr>
+        <w:t>IsTitle</w:t>
+      </w:r>
+      <w:proofErr w:type="spellEnd"/>
+      <w:r>
+        <w:rPr>
+          <w:lang w:val="en-US"/>
+        </w:rPr>
+        <w:t xml:space="preserve"> = 1 then select Column Data.Column1 else make it a null</w:t>
       </w:r>
     </w:p>
     <w:p>
@@ -2551,7 +2802,21 @@
         <w:rPr>
           <w:lang w:val="en-US"/>
         </w:rPr>
-        <w:t>Now to remove the rows that have the title name and nulls beside them, click the IsTitle and filter and remove the 1</w:t>
+        <w:t xml:space="preserve">Now to remove the rows that have the title name and nulls beside them, click the </w:t>
+      </w:r>
+      <w:proofErr w:type="spellStart"/>
+      <w:r>
+        <w:rPr>
+          <w:lang w:val="en-US"/>
+        </w:rPr>
+        <w:t>IsTitle</w:t>
+      </w:r>
+      <w:proofErr w:type="spellEnd"/>
+      <w:r>
+        <w:rPr>
+          <w:lang w:val="en-US"/>
+        </w:rPr>
+        <w:t xml:space="preserve"> and filter and remove the 1</w:t>
       </w:r>
     </w:p>
     <w:p>
@@ -2587,7 +2852,21 @@
         <w:rPr>
           <w:lang w:val="en-US"/>
         </w:rPr>
-        <w:t>Remove the IsTitle Column</w:t>
+        <w:t xml:space="preserve">Remove the </w:t>
+      </w:r>
+      <w:proofErr w:type="spellStart"/>
+      <w:r>
+        <w:rPr>
+          <w:lang w:val="en-US"/>
+        </w:rPr>
+        <w:t>IsTitle</w:t>
+      </w:r>
+      <w:proofErr w:type="spellEnd"/>
+      <w:r>
+        <w:rPr>
+          <w:lang w:val="en-US"/>
+        </w:rPr>
+        <w:t xml:space="preserve"> Column</w:t>
       </w:r>
     </w:p>
     <w:p>
@@ -2623,7 +2902,21 @@
         <w:rPr>
           <w:lang w:val="en-US"/>
         </w:rPr>
-        <w:t>Rename the last column to  Product Category</w:t>
+        <w:t xml:space="preserve">Rename the last column </w:t>
+      </w:r>
+      <w:proofErr w:type="gramStart"/>
+      <w:r>
+        <w:rPr>
+          <w:lang w:val="en-US"/>
+        </w:rPr>
+        <w:t>to  Product</w:t>
+      </w:r>
+      <w:proofErr w:type="gramEnd"/>
+      <w:r>
+        <w:rPr>
+          <w:lang w:val="en-US"/>
+        </w:rPr>
+        <w:t xml:space="preserve"> Category</w:t>
       </w:r>
     </w:p>
     <w:p>
@@ -2637,7 +2930,6 @@
         <w:rPr>
           <w:lang w:val="en-US"/>
         </w:rPr>
-        <w:lastRenderedPageBreak/>
         <w:t xml:space="preserve">E5-5 </w:t>
       </w:r>
       <w:r>
@@ -2674,6 +2966,7 @@
       </w:pPr>
       <w:r>
         <w:rPr>
+          <w:noProof/>
           <w:lang w:val="en-US"/>
         </w:rPr>
         <w:drawing>
@@ -2942,7 +3235,21 @@
         <w:rPr>
           <w:lang w:val="en-US"/>
         </w:rPr>
-        <w:t>= Table.AddIndexColumn([Data]), “Index”, 0, 1)</w:t>
+        <w:t xml:space="preserve">= </w:t>
+      </w:r>
+      <w:proofErr w:type="spellStart"/>
+      <w:r>
+        <w:rPr>
+          <w:lang w:val="en-US"/>
+        </w:rPr>
+        <w:t>Table.AddIndexColumn</w:t>
+      </w:r>
+      <w:proofErr w:type="spellEnd"/>
+      <w:r>
+        <w:rPr>
+          <w:lang w:val="en-US"/>
+        </w:rPr>
+        <w:t>([Data]), “Index”, 0, 1)</w:t>
       </w:r>
     </w:p>
     <w:p>
@@ -2963,7 +3270,6 @@
           <w:noProof/>
           <w:lang w:val="en-US"/>
         </w:rPr>
-        <w:lastRenderedPageBreak/>
         <w:drawing>
           <wp:inline distT="0" distB="0" distL="0" distR="0" wp14:anchorId="4B8DB1EC" wp14:editId="06C0AD3D">
             <wp:extent cx="4481885" cy="1356360"/>
@@ -3179,7 +3485,21 @@
         <w:rPr>
           <w:lang w:val="en-US"/>
         </w:rPr>
-        <w:t>Now Use First Rows As Headers</w:t>
+        <w:t xml:space="preserve">Now Use First Rows </w:t>
+      </w:r>
+      <w:proofErr w:type="gramStart"/>
+      <w:r>
+        <w:rPr>
+          <w:lang w:val="en-US"/>
+        </w:rPr>
+        <w:t>As</w:t>
+      </w:r>
+      <w:proofErr w:type="gramEnd"/>
+      <w:r>
+        <w:rPr>
+          <w:lang w:val="en-US"/>
+        </w:rPr>
+        <w:t xml:space="preserve"> Headers</w:t>
       </w:r>
     </w:p>
     <w:p>
@@ -3289,7 +3609,6 @@
         <w:rPr>
           <w:lang w:val="en-US"/>
         </w:rPr>
-        <w:lastRenderedPageBreak/>
         <w:t>E5-6 Using Anchor Value</w:t>
       </w:r>
     </w:p>
@@ -3301,6 +3620,7 @@
       </w:pPr>
       <w:r>
         <w:rPr>
+          <w:noProof/>
           <w:lang w:val="en-US"/>
         </w:rPr>
         <w:drawing>
@@ -3348,6 +3668,7 @@
       </w:pPr>
       <w:r>
         <w:rPr>
+          <w:noProof/>
           <w:lang w:val="en-US"/>
         </w:rPr>
         <w:drawing>
@@ -3523,7 +3844,23 @@
         <w:rPr>
           <w:lang w:val="en-US"/>
         </w:rPr>
-        <w:t>Add table with Index Column before expanding like be did in E5-5</w:t>
+        <w:t xml:space="preserve">Add table with Index Column before expanding like </w:t>
+      </w:r>
+      <w:proofErr w:type="spellStart"/>
+      <w:proofErr w:type="gramStart"/>
+      <w:r>
+        <w:rPr>
+          <w:lang w:val="en-US"/>
+        </w:rPr>
+        <w:t>be</w:t>
+      </w:r>
+      <w:proofErr w:type="spellEnd"/>
+      <w:proofErr w:type="gramEnd"/>
+      <w:r>
+        <w:rPr>
+          <w:lang w:val="en-US"/>
+        </w:rPr>
+        <w:t xml:space="preserve"> did in E5-5</w:t>
       </w:r>
       <w:r>
         <w:rPr>
@@ -3590,7 +3927,21 @@
         <w:rPr>
           <w:lang w:val="en-US"/>
         </w:rPr>
-        <w:t>= Table.AddIndexColumn(#"Removed Other Columns", "Index", 0, 1, Int64.Type)</w:t>
+        <w:t xml:space="preserve">= </w:t>
+      </w:r>
+      <w:proofErr w:type="spellStart"/>
+      <w:r>
+        <w:rPr>
+          <w:lang w:val="en-US"/>
+        </w:rPr>
+        <w:t>Table.AddIndexColumn</w:t>
+      </w:r>
+      <w:proofErr w:type="spellEnd"/>
+      <w:r>
+        <w:rPr>
+          <w:lang w:val="en-US"/>
+        </w:rPr>
+        <w:t>(#"Removed Other Columns", "Index", 0, 1, Int64.Type)</w:t>
       </w:r>
     </w:p>
     <w:p>
@@ -3621,7 +3972,21 @@
         <w:rPr>
           <w:lang w:val="en-US"/>
         </w:rPr>
-        <w:t>= Table.AddIndexColumn(</w:t>
+        <w:t xml:space="preserve">= </w:t>
+      </w:r>
+      <w:proofErr w:type="spellStart"/>
+      <w:r>
+        <w:rPr>
+          <w:lang w:val="en-US"/>
+        </w:rPr>
+        <w:t>Table.AddIndexColumn</w:t>
+      </w:r>
+      <w:proofErr w:type="spellEnd"/>
+      <w:r>
+        <w:rPr>
+          <w:lang w:val="en-US"/>
+        </w:rPr>
+        <w:t>(</w:t>
       </w:r>
       <w:r>
         <w:rPr>
@@ -3672,7 +4037,6 @@
           <w:noProof/>
           <w:lang w:val="en-US"/>
         </w:rPr>
-        <w:lastRenderedPageBreak/>
         <w:drawing>
           <wp:inline distT="0" distB="0" distL="0" distR="0" wp14:anchorId="616C74DC" wp14:editId="18CBF803">
             <wp:extent cx="3086123" cy="1509724"/>
@@ -3813,11 +4177,19 @@
           <w:lang w:val="en-US"/>
         </w:rPr>
       </w:pPr>
-      <w:r>
-        <w:rPr>
-          <w:lang w:val="en-US"/>
-        </w:rPr>
-        <w:t>List.PositionOf([Data][Column1], “Parent Category”)</w:t>
+      <w:proofErr w:type="spellStart"/>
+      <w:r>
+        <w:rPr>
+          <w:lang w:val="en-US"/>
+        </w:rPr>
+        <w:t>List.PositionOf</w:t>
+      </w:r>
+      <w:proofErr w:type="spellEnd"/>
+      <w:r>
+        <w:rPr>
+          <w:lang w:val="en-US"/>
+        </w:rPr>
+        <w:t>([Data][Column1], “Parent Category”)</w:t>
       </w:r>
     </w:p>
     <w:p>
@@ -3927,7 +4299,21 @@
         <w:rPr>
           <w:lang w:val="en-US"/>
         </w:rPr>
-        <w:t>= [Data]{[Row Index of Parent Category] + 1}</w:t>
+        <w:t>= [Data</w:t>
+      </w:r>
+      <w:proofErr w:type="gramStart"/>
+      <w:r>
+        <w:rPr>
+          <w:lang w:val="en-US"/>
+        </w:rPr>
+        <w:t>]{</w:t>
+      </w:r>
+      <w:proofErr w:type="gramEnd"/>
+      <w:r>
+        <w:rPr>
+          <w:lang w:val="en-US"/>
+        </w:rPr>
+        <w:t>[Row Index of Parent Category] + 1}</w:t>
       </w:r>
       <w:r>
         <w:rPr>
@@ -4088,31 +4474,53 @@
           <w:lang w:val="en-US"/>
         </w:rPr>
       </w:pPr>
-      <w:r>
-        <w:rPr>
-          <w:lang w:val="en-US"/>
-        </w:rPr>
-        <w:t>List.PositionOf([Data][Column1], "Name")</w:t>
-      </w:r>
-    </w:p>
-    <w:p>
-      <w:pPr>
-        <w:rPr>
-          <w:lang w:val="en-US"/>
-        </w:rPr>
-      </w:pPr>
-    </w:p>
-    <w:p>
-      <w:pPr>
-        <w:rPr>
-          <w:lang w:val="en-US"/>
-        </w:rPr>
-      </w:pPr>
-      <w:r>
-        <w:rPr>
-          <w:lang w:val="en-US"/>
-        </w:rPr>
-        <w:t>= List.PositionOf([Data][Column1], “Name”)</w:t>
+      <w:proofErr w:type="spellStart"/>
+      <w:r>
+        <w:rPr>
+          <w:lang w:val="en-US"/>
+        </w:rPr>
+        <w:t>List.PositionOf</w:t>
+      </w:r>
+      <w:proofErr w:type="spellEnd"/>
+      <w:r>
+        <w:rPr>
+          <w:lang w:val="en-US"/>
+        </w:rPr>
+        <w:t>([Data][Column1], "Name")</w:t>
+      </w:r>
+    </w:p>
+    <w:p>
+      <w:pPr>
+        <w:rPr>
+          <w:lang w:val="en-US"/>
+        </w:rPr>
+      </w:pPr>
+    </w:p>
+    <w:p>
+      <w:pPr>
+        <w:rPr>
+          <w:lang w:val="en-US"/>
+        </w:rPr>
+      </w:pPr>
+      <w:r>
+        <w:rPr>
+          <w:lang w:val="en-US"/>
+        </w:rPr>
+        <w:t xml:space="preserve">= </w:t>
+      </w:r>
+      <w:proofErr w:type="spellStart"/>
+      <w:r>
+        <w:rPr>
+          <w:lang w:val="en-US"/>
+        </w:rPr>
+        <w:t>List.PositionOf</w:t>
+      </w:r>
+      <w:proofErr w:type="spellEnd"/>
+      <w:r>
+        <w:rPr>
+          <w:lang w:val="en-US"/>
+        </w:rPr>
+        <w:t>([Data][Column1], “Name”)</w:t>
       </w:r>
     </w:p>
     <w:p>
@@ -4130,7 +4538,21 @@
         <w:rPr>
           <w:lang w:val="en-US"/>
         </w:rPr>
-        <w:t>We can delete the Row Index of Parent Category and  Data Column</w:t>
+        <w:t xml:space="preserve">We can delete the Row Index of Parent Category </w:t>
+      </w:r>
+      <w:proofErr w:type="gramStart"/>
+      <w:r>
+        <w:rPr>
+          <w:lang w:val="en-US"/>
+        </w:rPr>
+        <w:t>and  Data</w:t>
+      </w:r>
+      <w:proofErr w:type="gramEnd"/>
+      <w:r>
+        <w:rPr>
+          <w:lang w:val="en-US"/>
+        </w:rPr>
+        <w:t xml:space="preserve"> Column</w:t>
       </w:r>
     </w:p>
     <w:p>
@@ -4166,7 +4588,21 @@
         <w:rPr>
           <w:lang w:val="en-US"/>
         </w:rPr>
-        <w:t>Now we can expand the Table with Index out (uncheckmark Use original column name as prefix)</w:t>
+        <w:t>Now we can expand the Table with Index out (</w:t>
+      </w:r>
+      <w:proofErr w:type="spellStart"/>
+      <w:r>
+        <w:rPr>
+          <w:lang w:val="en-US"/>
+        </w:rPr>
+        <w:t>uncheckmark</w:t>
+      </w:r>
+      <w:proofErr w:type="spellEnd"/>
+      <w:r>
+        <w:rPr>
+          <w:lang w:val="en-US"/>
+        </w:rPr>
+        <w:t xml:space="preserve"> Use original column name as prefix)</w:t>
       </w:r>
     </w:p>
     <w:p>
@@ -4198,7 +4634,6 @@
           <w:noProof/>
           <w:lang w:val="en-US"/>
         </w:rPr>
-        <w:lastRenderedPageBreak/>
         <w:drawing>
           <wp:inline distT="0" distB="0" distL="0" distR="0" wp14:anchorId="40C5DD88" wp14:editId="7F67028D">
             <wp:extent cx="5559192" cy="2483893"/>
@@ -4251,7 +4686,21 @@
         <w:rPr>
           <w:lang w:val="en-US"/>
         </w:rPr>
-        <w:t>Then click on the Keep column arrow and uncheckmark the Delete</w:t>
+        <w:t xml:space="preserve">Then click on the Keep column arrow and </w:t>
+      </w:r>
+      <w:proofErr w:type="spellStart"/>
+      <w:r>
+        <w:rPr>
+          <w:lang w:val="en-US"/>
+        </w:rPr>
+        <w:t>uncheckmark</w:t>
+      </w:r>
+      <w:proofErr w:type="spellEnd"/>
+      <w:r>
+        <w:rPr>
+          <w:lang w:val="en-US"/>
+        </w:rPr>
+        <w:t xml:space="preserve"> the Delete</w:t>
       </w:r>
     </w:p>
     <w:p>
@@ -4329,7 +4778,21 @@
         <w:rPr>
           <w:lang w:val="en-US"/>
         </w:rPr>
-        <w:t xml:space="preserve">Make sure to make the ListPrice and Standard Cost as Currency </w:t>
+        <w:t xml:space="preserve">Make sure to make the </w:t>
+      </w:r>
+      <w:proofErr w:type="spellStart"/>
+      <w:r>
+        <w:rPr>
+          <w:lang w:val="en-US"/>
+        </w:rPr>
+        <w:t>ListPrice</w:t>
+      </w:r>
+      <w:proofErr w:type="spellEnd"/>
+      <w:r>
+        <w:rPr>
+          <w:lang w:val="en-US"/>
+        </w:rPr>
+        <w:t xml:space="preserve"> and Standard Cost as Currency </w:t>
       </w:r>
     </w:p>
     <w:p>

</xml_diff>